<commit_message>
Updated to use eclipse to generate proxy
</commit_message>
<xml_diff>
--- a/Consuming JaxWS Web Service Using Spring boot application.docx
+++ b/Consuming JaxWS Web Service Using Spring boot application.docx
@@ -35,16 +35,9 @@
     <w:p>
       <w:r>
         <w:tab/>
-        <w:t>Choose following boot-starter’s</w:t>
-      </w:r>
-    </w:p>
-    <w:p>
-      <w:r>
-        <w:tab/>
-      </w:r>
-      <w:r>
-        <w:tab/>
-        <w:t>Web</w:t>
+      </w:r>
+      <w:r>
+        <w:t>DO NOT CHOOSE ANY STARTER</w:t>
       </w:r>
     </w:p>
     <w:p>
@@ -209,21 +202,806 @@
     </w:p>
     <w:p>
       <w:r>
+        <w:t>Click “Finish”</w:t>
+      </w:r>
+    </w:p>
+    <w:p>
+      <w:r>
         <w:lastRenderedPageBreak/>
-        <w:t>Click “Finish”</w:t>
-      </w:r>
+        <w:t>3.</w:t>
+      </w:r>
+      <w:r>
+        <w:tab/>
+      </w:r>
+      <w:r>
+        <w:t>Open “Application” class and define a new bean</w:t>
+      </w:r>
+    </w:p>
+    <w:p>
+      <w:pPr>
+        <w:autoSpaceDE w:val="0"/>
+        <w:autoSpaceDN w:val="0"/>
+        <w:adjustRightInd w:val="0"/>
+        <w:spacing w:after="0" w:line="240" w:lineRule="auto"/>
+        <w:rPr>
+          <w:rFonts w:ascii="Consolas" w:hAnsi="Consolas" w:cs="Consolas"/>
+          <w:sz w:val="24"/>
+          <w:szCs w:val="24"/>
+        </w:rPr>
+      </w:pPr>
+      <w:r>
+        <w:rPr>
+          <w:rFonts w:ascii="Consolas" w:hAnsi="Consolas" w:cs="Consolas"/>
+          <w:color w:val="000000"/>
+          <w:sz w:val="32"/>
+          <w:szCs w:val="32"/>
+        </w:rPr>
+        <w:tab/>
+      </w:r>
+      <w:r>
+        <w:rPr>
+          <w:rFonts w:ascii="Consolas" w:hAnsi="Consolas" w:cs="Consolas"/>
+          <w:color w:val="646464"/>
+          <w:sz w:val="24"/>
+          <w:szCs w:val="24"/>
+        </w:rPr>
+        <w:t>@Bean</w:t>
+      </w:r>
+    </w:p>
+    <w:p>
+      <w:pPr>
+        <w:autoSpaceDE w:val="0"/>
+        <w:autoSpaceDN w:val="0"/>
+        <w:adjustRightInd w:val="0"/>
+        <w:spacing w:after="0" w:line="240" w:lineRule="auto"/>
+        <w:rPr>
+          <w:rFonts w:ascii="Consolas" w:hAnsi="Consolas" w:cs="Consolas"/>
+          <w:sz w:val="24"/>
+          <w:szCs w:val="24"/>
+        </w:rPr>
+      </w:pPr>
+      <w:r>
+        <w:rPr>
+          <w:rFonts w:ascii="Consolas" w:hAnsi="Consolas" w:cs="Consolas"/>
+          <w:color w:val="000000"/>
+          <w:sz w:val="24"/>
+          <w:szCs w:val="24"/>
+        </w:rPr>
+        <w:tab/>
+      </w:r>
+      <w:r>
+        <w:rPr>
+          <w:rFonts w:ascii="Consolas" w:hAnsi="Consolas" w:cs="Consolas"/>
+          <w:b/>
+          <w:bCs/>
+          <w:color w:val="7F0055"/>
+          <w:sz w:val="24"/>
+          <w:szCs w:val="24"/>
+        </w:rPr>
+        <w:t>public</w:t>
+      </w:r>
+      <w:r>
+        <w:rPr>
+          <w:rFonts w:ascii="Consolas" w:hAnsi="Consolas" w:cs="Consolas"/>
+          <w:color w:val="000000"/>
+          <w:sz w:val="24"/>
+          <w:szCs w:val="24"/>
+        </w:rPr>
+        <w:t xml:space="preserve"> </w:t>
+      </w:r>
+      <w:proofErr w:type="spellStart"/>
+      <w:r>
+        <w:rPr>
+          <w:rFonts w:ascii="Consolas" w:hAnsi="Consolas" w:cs="Consolas"/>
+          <w:color w:val="000000"/>
+          <w:sz w:val="24"/>
+          <w:szCs w:val="24"/>
+        </w:rPr>
+        <w:t>GreetingService</w:t>
+      </w:r>
+      <w:proofErr w:type="spellEnd"/>
+      <w:r>
+        <w:rPr>
+          <w:rFonts w:ascii="Consolas" w:hAnsi="Consolas" w:cs="Consolas"/>
+          <w:color w:val="000000"/>
+          <w:sz w:val="24"/>
+          <w:szCs w:val="24"/>
+        </w:rPr>
+        <w:t xml:space="preserve"> service() {</w:t>
+      </w:r>
+    </w:p>
+    <w:p>
+      <w:pPr>
+        <w:autoSpaceDE w:val="0"/>
+        <w:autoSpaceDN w:val="0"/>
+        <w:adjustRightInd w:val="0"/>
+        <w:spacing w:after="0" w:line="240" w:lineRule="auto"/>
+        <w:rPr>
+          <w:rFonts w:ascii="Consolas" w:hAnsi="Consolas" w:cs="Consolas"/>
+          <w:sz w:val="24"/>
+          <w:szCs w:val="24"/>
+        </w:rPr>
+      </w:pPr>
+      <w:r>
+        <w:rPr>
+          <w:rFonts w:ascii="Consolas" w:hAnsi="Consolas" w:cs="Consolas"/>
+          <w:color w:val="000000"/>
+          <w:sz w:val="24"/>
+          <w:szCs w:val="24"/>
+        </w:rPr>
+        <w:tab/>
+      </w:r>
+      <w:r>
+        <w:rPr>
+          <w:rFonts w:ascii="Consolas" w:hAnsi="Consolas" w:cs="Consolas"/>
+          <w:color w:val="000000"/>
+          <w:sz w:val="24"/>
+          <w:szCs w:val="24"/>
+        </w:rPr>
+        <w:tab/>
+      </w:r>
+      <w:r>
+        <w:rPr>
+          <w:rFonts w:ascii="Consolas" w:hAnsi="Consolas" w:cs="Consolas"/>
+          <w:b/>
+          <w:bCs/>
+          <w:color w:val="7F0055"/>
+          <w:sz w:val="24"/>
+          <w:szCs w:val="24"/>
+        </w:rPr>
+        <w:t>return</w:t>
+      </w:r>
+      <w:r>
+        <w:rPr>
+          <w:rFonts w:ascii="Consolas" w:hAnsi="Consolas" w:cs="Consolas"/>
+          <w:color w:val="000000"/>
+          <w:sz w:val="24"/>
+          <w:szCs w:val="24"/>
+        </w:rPr>
+        <w:t xml:space="preserve"> </w:t>
+      </w:r>
+      <w:r>
+        <w:rPr>
+          <w:rFonts w:ascii="Consolas" w:hAnsi="Consolas" w:cs="Consolas"/>
+          <w:b/>
+          <w:bCs/>
+          <w:color w:val="7F0055"/>
+          <w:sz w:val="24"/>
+          <w:szCs w:val="24"/>
+        </w:rPr>
+        <w:t>new</w:t>
+      </w:r>
+      <w:r>
+        <w:rPr>
+          <w:rFonts w:ascii="Consolas" w:hAnsi="Consolas" w:cs="Consolas"/>
+          <w:color w:val="000000"/>
+          <w:sz w:val="24"/>
+          <w:szCs w:val="24"/>
+        </w:rPr>
+        <w:t xml:space="preserve"> </w:t>
+      </w:r>
+      <w:proofErr w:type="spellStart"/>
+      <w:r>
+        <w:rPr>
+          <w:rFonts w:ascii="Consolas" w:hAnsi="Consolas" w:cs="Consolas"/>
+          <w:color w:val="000000"/>
+          <w:sz w:val="24"/>
+          <w:szCs w:val="24"/>
+        </w:rPr>
+        <w:t>GreetingServiceProxy</w:t>
+      </w:r>
+      <w:proofErr w:type="spellEnd"/>
+      <w:r>
+        <w:rPr>
+          <w:rFonts w:ascii="Consolas" w:hAnsi="Consolas" w:cs="Consolas"/>
+          <w:color w:val="000000"/>
+          <w:sz w:val="24"/>
+          <w:szCs w:val="24"/>
+        </w:rPr>
+        <w:t>();</w:t>
+      </w:r>
+    </w:p>
+    <w:p>
+      <w:pPr>
+        <w:rPr>
+          <w:rFonts w:ascii="Consolas" w:hAnsi="Consolas" w:cs="Consolas"/>
+          <w:color w:val="000000"/>
+          <w:sz w:val="24"/>
+          <w:szCs w:val="24"/>
+        </w:rPr>
+      </w:pPr>
+      <w:r>
+        <w:rPr>
+          <w:rFonts w:ascii="Consolas" w:hAnsi="Consolas" w:cs="Consolas"/>
+          <w:color w:val="000000"/>
+          <w:sz w:val="24"/>
+          <w:szCs w:val="24"/>
+        </w:rPr>
+        <w:tab/>
+        <w:t>}</w:t>
+      </w:r>
+    </w:p>
+    <w:p>
+      <w:pPr>
+        <w:autoSpaceDE w:val="0"/>
+        <w:autoSpaceDN w:val="0"/>
+        <w:adjustRightInd w:val="0"/>
+        <w:spacing w:after="0" w:line="240" w:lineRule="auto"/>
+        <w:rPr>
+          <w:rFonts w:ascii="Consolas" w:hAnsi="Consolas" w:cs="Consolas"/>
+          <w:sz w:val="24"/>
+          <w:szCs w:val="24"/>
+        </w:rPr>
+      </w:pPr>
+      <w:r>
+        <w:rPr>
+          <w:rFonts w:ascii="Consolas" w:hAnsi="Consolas" w:cs="Consolas"/>
+          <w:color w:val="000000"/>
+          <w:sz w:val="24"/>
+          <w:szCs w:val="24"/>
+        </w:rPr>
+        <w:tab/>
+      </w:r>
+      <w:r>
+        <w:rPr>
+          <w:rFonts w:ascii="Consolas" w:hAnsi="Consolas" w:cs="Consolas"/>
+          <w:color w:val="646464"/>
+          <w:sz w:val="24"/>
+          <w:szCs w:val="24"/>
+        </w:rPr>
+        <w:t>@</w:t>
+      </w:r>
+      <w:proofErr w:type="spellStart"/>
+      <w:r>
+        <w:rPr>
+          <w:rFonts w:ascii="Consolas" w:hAnsi="Consolas" w:cs="Consolas"/>
+          <w:color w:val="646464"/>
+          <w:sz w:val="24"/>
+          <w:szCs w:val="24"/>
+        </w:rPr>
+        <w:t>Autowired</w:t>
+      </w:r>
+      <w:proofErr w:type="spellEnd"/>
+      <w:r>
+        <w:rPr>
+          <w:rFonts w:ascii="Consolas" w:hAnsi="Consolas" w:cs="Consolas"/>
+          <w:color w:val="000000"/>
+          <w:sz w:val="24"/>
+          <w:szCs w:val="24"/>
+        </w:rPr>
+        <w:t xml:space="preserve"> </w:t>
+      </w:r>
+      <w:proofErr w:type="spellStart"/>
+      <w:r>
+        <w:rPr>
+          <w:rFonts w:ascii="Consolas" w:hAnsi="Consolas" w:cs="Consolas"/>
+          <w:color w:val="000000"/>
+          <w:sz w:val="24"/>
+          <w:szCs w:val="24"/>
+        </w:rPr>
+        <w:t>GreetingService</w:t>
+      </w:r>
+      <w:proofErr w:type="spellEnd"/>
+      <w:r>
+        <w:rPr>
+          <w:rFonts w:ascii="Consolas" w:hAnsi="Consolas" w:cs="Consolas"/>
+          <w:color w:val="000000"/>
+          <w:sz w:val="24"/>
+          <w:szCs w:val="24"/>
+        </w:rPr>
+        <w:t xml:space="preserve"> </w:t>
+      </w:r>
+      <w:r>
+        <w:rPr>
+          <w:rFonts w:ascii="Consolas" w:hAnsi="Consolas" w:cs="Consolas"/>
+          <w:color w:val="0000C0"/>
+          <w:sz w:val="24"/>
+          <w:szCs w:val="24"/>
+        </w:rPr>
+        <w:t>service</w:t>
+      </w:r>
+      <w:r>
+        <w:rPr>
+          <w:rFonts w:ascii="Consolas" w:hAnsi="Consolas" w:cs="Consolas"/>
+          <w:color w:val="000000"/>
+          <w:sz w:val="24"/>
+          <w:szCs w:val="24"/>
+        </w:rPr>
+        <w:t>;</w:t>
+      </w:r>
+    </w:p>
+    <w:p>
+      <w:pPr>
+        <w:rPr>
+          <w:sz w:val="18"/>
+          <w:szCs w:val="16"/>
+        </w:rPr>
+      </w:pPr>
+    </w:p>
+    <w:p>
+      <w:r>
+        <w:t>4.</w:t>
+      </w:r>
+      <w:r>
+        <w:tab/>
+        <w:t>Modify application class to implements interface “</w:t>
+      </w:r>
+      <w:proofErr w:type="spellStart"/>
+      <w:r>
+        <w:t>CommandLineRunner</w:t>
+      </w:r>
+      <w:proofErr w:type="spellEnd"/>
+      <w:r>
+        <w:t>”</w:t>
+      </w:r>
+    </w:p>
+    <w:p>
+      <w:r>
+        <w:tab/>
+        <w:t>Write following method:</w:t>
+      </w:r>
+    </w:p>
+    <w:p>
+      <w:pPr>
+        <w:autoSpaceDE w:val="0"/>
+        <w:autoSpaceDN w:val="0"/>
+        <w:adjustRightInd w:val="0"/>
+        <w:spacing w:after="0" w:line="240" w:lineRule="auto"/>
+        <w:ind w:left="1440"/>
+        <w:rPr>
+          <w:rFonts w:ascii="Consolas" w:hAnsi="Consolas" w:cs="Consolas"/>
+          <w:sz w:val="24"/>
+          <w:szCs w:val="24"/>
+        </w:rPr>
+      </w:pPr>
+      <w:r>
+        <w:rPr>
+          <w:rFonts w:ascii="Consolas" w:hAnsi="Consolas" w:cs="Consolas"/>
+          <w:color w:val="646464"/>
+          <w:sz w:val="24"/>
+          <w:szCs w:val="24"/>
+        </w:rPr>
+        <w:t>@Override</w:t>
+      </w:r>
+    </w:p>
+    <w:p>
+      <w:pPr>
+        <w:autoSpaceDE w:val="0"/>
+        <w:autoSpaceDN w:val="0"/>
+        <w:adjustRightInd w:val="0"/>
+        <w:spacing w:after="0" w:line="240" w:lineRule="auto"/>
+        <w:ind w:left="1440"/>
+        <w:rPr>
+          <w:rFonts w:ascii="Consolas" w:hAnsi="Consolas" w:cs="Consolas"/>
+          <w:sz w:val="24"/>
+          <w:szCs w:val="24"/>
+        </w:rPr>
+      </w:pPr>
+      <w:r>
+        <w:rPr>
+          <w:rFonts w:ascii="Consolas" w:hAnsi="Consolas" w:cs="Consolas"/>
+          <w:color w:val="000000"/>
+          <w:sz w:val="24"/>
+          <w:szCs w:val="24"/>
+        </w:rPr>
+        <w:tab/>
+      </w:r>
+      <w:r>
+        <w:rPr>
+          <w:rFonts w:ascii="Consolas" w:hAnsi="Consolas" w:cs="Consolas"/>
+          <w:b/>
+          <w:bCs/>
+          <w:color w:val="7F0055"/>
+          <w:sz w:val="24"/>
+          <w:szCs w:val="24"/>
+        </w:rPr>
+        <w:t>public</w:t>
+      </w:r>
+      <w:r>
+        <w:rPr>
+          <w:rFonts w:ascii="Consolas" w:hAnsi="Consolas" w:cs="Consolas"/>
+          <w:color w:val="000000"/>
+          <w:sz w:val="24"/>
+          <w:szCs w:val="24"/>
+        </w:rPr>
+        <w:t xml:space="preserve"> </w:t>
+      </w:r>
+      <w:r>
+        <w:rPr>
+          <w:rFonts w:ascii="Consolas" w:hAnsi="Consolas" w:cs="Consolas"/>
+          <w:b/>
+          <w:bCs/>
+          <w:color w:val="7F0055"/>
+          <w:sz w:val="24"/>
+          <w:szCs w:val="24"/>
+        </w:rPr>
+        <w:t>void</w:t>
+      </w:r>
+      <w:r>
+        <w:rPr>
+          <w:rFonts w:ascii="Consolas" w:hAnsi="Consolas" w:cs="Consolas"/>
+          <w:color w:val="000000"/>
+          <w:sz w:val="24"/>
+          <w:szCs w:val="24"/>
+        </w:rPr>
+        <w:t xml:space="preserve"> run(String... </w:t>
+      </w:r>
+      <w:proofErr w:type="spellStart"/>
+      <w:r>
+        <w:rPr>
+          <w:rFonts w:ascii="Consolas" w:hAnsi="Consolas" w:cs="Consolas"/>
+          <w:color w:val="6A3E3E"/>
+          <w:sz w:val="24"/>
+          <w:szCs w:val="24"/>
+        </w:rPr>
+        <w:t>args</w:t>
+      </w:r>
+      <w:proofErr w:type="spellEnd"/>
+      <w:r>
+        <w:rPr>
+          <w:rFonts w:ascii="Consolas" w:hAnsi="Consolas" w:cs="Consolas"/>
+          <w:color w:val="000000"/>
+          <w:sz w:val="24"/>
+          <w:szCs w:val="24"/>
+        </w:rPr>
+        <w:t xml:space="preserve">) </w:t>
+      </w:r>
+      <w:r>
+        <w:rPr>
+          <w:rFonts w:ascii="Consolas" w:hAnsi="Consolas" w:cs="Consolas"/>
+          <w:b/>
+          <w:bCs/>
+          <w:color w:val="7F0055"/>
+          <w:sz w:val="24"/>
+          <w:szCs w:val="24"/>
+        </w:rPr>
+        <w:t>throws</w:t>
+      </w:r>
+      <w:r>
+        <w:rPr>
+          <w:rFonts w:ascii="Consolas" w:hAnsi="Consolas" w:cs="Consolas"/>
+          <w:color w:val="000000"/>
+          <w:sz w:val="24"/>
+          <w:szCs w:val="24"/>
+        </w:rPr>
+        <w:t xml:space="preserve"> Exception {</w:t>
+      </w:r>
+    </w:p>
+    <w:p>
+      <w:pPr>
+        <w:autoSpaceDE w:val="0"/>
+        <w:autoSpaceDN w:val="0"/>
+        <w:adjustRightInd w:val="0"/>
+        <w:spacing w:after="0" w:line="240" w:lineRule="auto"/>
+        <w:ind w:left="1440"/>
+        <w:rPr>
+          <w:rFonts w:ascii="Consolas" w:hAnsi="Consolas" w:cs="Consolas"/>
+          <w:sz w:val="24"/>
+          <w:szCs w:val="24"/>
+        </w:rPr>
+      </w:pPr>
       <w:bookmarkStart w:id="0" w:name="_GoBack"/>
       <w:bookmarkEnd w:id="0"/>
-    </w:p>
-    <w:p>
-      <w:r>
-        <w:t>3.</w:t>
-      </w:r>
-      <w:r>
-        <w:tab/>
-      </w:r>
-    </w:p>
-    <w:p/>
+      <w:r>
+        <w:rPr>
+          <w:rFonts w:ascii="Consolas" w:hAnsi="Consolas" w:cs="Consolas"/>
+          <w:color w:val="000000"/>
+          <w:sz w:val="24"/>
+          <w:szCs w:val="24"/>
+        </w:rPr>
+        <w:tab/>
+      </w:r>
+      <w:r>
+        <w:rPr>
+          <w:rFonts w:ascii="Consolas" w:hAnsi="Consolas" w:cs="Consolas"/>
+          <w:color w:val="000000"/>
+          <w:sz w:val="24"/>
+          <w:szCs w:val="24"/>
+        </w:rPr>
+        <w:tab/>
+      </w:r>
+      <w:proofErr w:type="spellStart"/>
+      <w:r>
+        <w:rPr>
+          <w:rFonts w:ascii="Consolas" w:hAnsi="Consolas" w:cs="Consolas"/>
+          <w:color w:val="000000"/>
+          <w:sz w:val="24"/>
+          <w:szCs w:val="24"/>
+        </w:rPr>
+        <w:t>System.</w:t>
+      </w:r>
+      <w:r>
+        <w:rPr>
+          <w:rFonts w:ascii="Consolas" w:hAnsi="Consolas" w:cs="Consolas"/>
+          <w:b/>
+          <w:bCs/>
+          <w:i/>
+          <w:iCs/>
+          <w:color w:val="0000C0"/>
+          <w:sz w:val="24"/>
+          <w:szCs w:val="24"/>
+        </w:rPr>
+        <w:t>out</w:t>
+      </w:r>
+      <w:r>
+        <w:rPr>
+          <w:rFonts w:ascii="Consolas" w:hAnsi="Consolas" w:cs="Consolas"/>
+          <w:color w:val="000000"/>
+          <w:sz w:val="24"/>
+          <w:szCs w:val="24"/>
+        </w:rPr>
+        <w:t>.println</w:t>
+      </w:r>
+      <w:proofErr w:type="spellEnd"/>
+      <w:r>
+        <w:rPr>
+          <w:rFonts w:ascii="Consolas" w:hAnsi="Consolas" w:cs="Consolas"/>
+          <w:color w:val="000000"/>
+          <w:sz w:val="24"/>
+          <w:szCs w:val="24"/>
+        </w:rPr>
+        <w:t>(</w:t>
+      </w:r>
+      <w:r>
+        <w:rPr>
+          <w:rFonts w:ascii="Consolas" w:hAnsi="Consolas" w:cs="Consolas"/>
+          <w:color w:val="2A00FF"/>
+          <w:sz w:val="24"/>
+          <w:szCs w:val="24"/>
+        </w:rPr>
+        <w:t>"Invoking service..."</w:t>
+      </w:r>
+      <w:r>
+        <w:rPr>
+          <w:rFonts w:ascii="Consolas" w:hAnsi="Consolas" w:cs="Consolas"/>
+          <w:color w:val="000000"/>
+          <w:sz w:val="24"/>
+          <w:szCs w:val="24"/>
+        </w:rPr>
+        <w:t>);</w:t>
+      </w:r>
+    </w:p>
+    <w:p>
+      <w:pPr>
+        <w:autoSpaceDE w:val="0"/>
+        <w:autoSpaceDN w:val="0"/>
+        <w:adjustRightInd w:val="0"/>
+        <w:spacing w:after="0" w:line="240" w:lineRule="auto"/>
+        <w:ind w:left="1440"/>
+        <w:rPr>
+          <w:rFonts w:ascii="Consolas" w:hAnsi="Consolas" w:cs="Consolas"/>
+          <w:sz w:val="24"/>
+          <w:szCs w:val="24"/>
+        </w:rPr>
+      </w:pPr>
+      <w:r>
+        <w:rPr>
+          <w:rFonts w:ascii="Consolas" w:hAnsi="Consolas" w:cs="Consolas"/>
+          <w:color w:val="000000"/>
+          <w:sz w:val="24"/>
+          <w:szCs w:val="24"/>
+        </w:rPr>
+        <w:tab/>
+      </w:r>
+      <w:r>
+        <w:rPr>
+          <w:rFonts w:ascii="Consolas" w:hAnsi="Consolas" w:cs="Consolas"/>
+          <w:color w:val="000000"/>
+          <w:sz w:val="24"/>
+          <w:szCs w:val="24"/>
+        </w:rPr>
+        <w:tab/>
+        <w:t xml:space="preserve">String </w:t>
+      </w:r>
+      <w:r>
+        <w:rPr>
+          <w:rFonts w:ascii="Consolas" w:hAnsi="Consolas" w:cs="Consolas"/>
+          <w:color w:val="6A3E3E"/>
+          <w:sz w:val="24"/>
+          <w:szCs w:val="24"/>
+        </w:rPr>
+        <w:t>message</w:t>
+      </w:r>
+      <w:r>
+        <w:rPr>
+          <w:rFonts w:ascii="Consolas" w:hAnsi="Consolas" w:cs="Consolas"/>
+          <w:color w:val="000000"/>
+          <w:sz w:val="24"/>
+          <w:szCs w:val="24"/>
+        </w:rPr>
+        <w:t xml:space="preserve"> = </w:t>
+      </w:r>
+      <w:proofErr w:type="spellStart"/>
+      <w:r>
+        <w:rPr>
+          <w:rFonts w:ascii="Consolas" w:hAnsi="Consolas" w:cs="Consolas"/>
+          <w:color w:val="0000C0"/>
+          <w:sz w:val="24"/>
+          <w:szCs w:val="24"/>
+        </w:rPr>
+        <w:t>service</w:t>
+      </w:r>
+      <w:r>
+        <w:rPr>
+          <w:rFonts w:ascii="Consolas" w:hAnsi="Consolas" w:cs="Consolas"/>
+          <w:color w:val="000000"/>
+          <w:sz w:val="24"/>
+          <w:szCs w:val="24"/>
+        </w:rPr>
+        <w:t>.greet</w:t>
+      </w:r>
+      <w:proofErr w:type="spellEnd"/>
+      <w:r>
+        <w:rPr>
+          <w:rFonts w:ascii="Consolas" w:hAnsi="Consolas" w:cs="Consolas"/>
+          <w:color w:val="000000"/>
+          <w:sz w:val="24"/>
+          <w:szCs w:val="24"/>
+        </w:rPr>
+        <w:t>();</w:t>
+      </w:r>
+    </w:p>
+    <w:p>
+      <w:pPr>
+        <w:autoSpaceDE w:val="0"/>
+        <w:autoSpaceDN w:val="0"/>
+        <w:adjustRightInd w:val="0"/>
+        <w:spacing w:after="0" w:line="240" w:lineRule="auto"/>
+        <w:ind w:left="1440"/>
+        <w:rPr>
+          <w:rFonts w:ascii="Consolas" w:hAnsi="Consolas" w:cs="Consolas"/>
+          <w:sz w:val="24"/>
+          <w:szCs w:val="24"/>
+        </w:rPr>
+      </w:pPr>
+      <w:r>
+        <w:rPr>
+          <w:rFonts w:ascii="Consolas" w:hAnsi="Consolas" w:cs="Consolas"/>
+          <w:color w:val="000000"/>
+          <w:sz w:val="24"/>
+          <w:szCs w:val="24"/>
+        </w:rPr>
+        <w:tab/>
+      </w:r>
+      <w:r>
+        <w:rPr>
+          <w:rFonts w:ascii="Consolas" w:hAnsi="Consolas" w:cs="Consolas"/>
+          <w:color w:val="000000"/>
+          <w:sz w:val="24"/>
+          <w:szCs w:val="24"/>
+        </w:rPr>
+        <w:tab/>
+      </w:r>
+      <w:proofErr w:type="spellStart"/>
+      <w:r>
+        <w:rPr>
+          <w:rFonts w:ascii="Consolas" w:hAnsi="Consolas" w:cs="Consolas"/>
+          <w:color w:val="000000"/>
+          <w:sz w:val="24"/>
+          <w:szCs w:val="24"/>
+        </w:rPr>
+        <w:t>System.</w:t>
+      </w:r>
+      <w:r>
+        <w:rPr>
+          <w:rFonts w:ascii="Consolas" w:hAnsi="Consolas" w:cs="Consolas"/>
+          <w:b/>
+          <w:bCs/>
+          <w:i/>
+          <w:iCs/>
+          <w:color w:val="0000C0"/>
+          <w:sz w:val="24"/>
+          <w:szCs w:val="24"/>
+        </w:rPr>
+        <w:t>out</w:t>
+      </w:r>
+      <w:r>
+        <w:rPr>
+          <w:rFonts w:ascii="Consolas" w:hAnsi="Consolas" w:cs="Consolas"/>
+          <w:color w:val="000000"/>
+          <w:sz w:val="24"/>
+          <w:szCs w:val="24"/>
+        </w:rPr>
+        <w:t>.println</w:t>
+      </w:r>
+      <w:proofErr w:type="spellEnd"/>
+      <w:r>
+        <w:rPr>
+          <w:rFonts w:ascii="Consolas" w:hAnsi="Consolas" w:cs="Consolas"/>
+          <w:color w:val="000000"/>
+          <w:sz w:val="24"/>
+          <w:szCs w:val="24"/>
+        </w:rPr>
+        <w:t>(</w:t>
+      </w:r>
+      <w:r>
+        <w:rPr>
+          <w:rFonts w:ascii="Consolas" w:hAnsi="Consolas" w:cs="Consolas"/>
+          <w:color w:val="2A00FF"/>
+          <w:sz w:val="24"/>
+          <w:szCs w:val="24"/>
+        </w:rPr>
+        <w:t>"Message from service: "</w:t>
+      </w:r>
+      <w:r>
+        <w:rPr>
+          <w:rFonts w:ascii="Consolas" w:hAnsi="Consolas" w:cs="Consolas"/>
+          <w:color w:val="000000"/>
+          <w:sz w:val="24"/>
+          <w:szCs w:val="24"/>
+        </w:rPr>
+        <w:t>+</w:t>
+      </w:r>
+      <w:r>
+        <w:rPr>
+          <w:rFonts w:ascii="Consolas" w:hAnsi="Consolas" w:cs="Consolas"/>
+          <w:color w:val="6A3E3E"/>
+          <w:sz w:val="24"/>
+          <w:szCs w:val="24"/>
+        </w:rPr>
+        <w:t>message</w:t>
+      </w:r>
+      <w:r>
+        <w:rPr>
+          <w:rFonts w:ascii="Consolas" w:hAnsi="Consolas" w:cs="Consolas"/>
+          <w:color w:val="000000"/>
+          <w:sz w:val="24"/>
+          <w:szCs w:val="24"/>
+        </w:rPr>
+        <w:t>);</w:t>
+      </w:r>
+    </w:p>
+    <w:p>
+      <w:pPr>
+        <w:autoSpaceDE w:val="0"/>
+        <w:autoSpaceDN w:val="0"/>
+        <w:adjustRightInd w:val="0"/>
+        <w:spacing w:after="0" w:line="240" w:lineRule="auto"/>
+        <w:ind w:left="1440"/>
+        <w:rPr>
+          <w:rFonts w:ascii="Consolas" w:hAnsi="Consolas" w:cs="Consolas"/>
+          <w:sz w:val="24"/>
+          <w:szCs w:val="24"/>
+        </w:rPr>
+      </w:pPr>
+      <w:r>
+        <w:rPr>
+          <w:rFonts w:ascii="Consolas" w:hAnsi="Consolas" w:cs="Consolas"/>
+          <w:color w:val="000000"/>
+          <w:sz w:val="24"/>
+          <w:szCs w:val="24"/>
+        </w:rPr>
+        <w:tab/>
+      </w:r>
+      <w:r>
+        <w:rPr>
+          <w:rFonts w:ascii="Consolas" w:hAnsi="Consolas" w:cs="Consolas"/>
+          <w:color w:val="000000"/>
+          <w:sz w:val="24"/>
+          <w:szCs w:val="24"/>
+        </w:rPr>
+        <w:tab/>
+      </w:r>
+    </w:p>
+    <w:p>
+      <w:pPr>
+        <w:ind w:left="1440"/>
+        <w:rPr>
+          <w:sz w:val="18"/>
+          <w:szCs w:val="16"/>
+        </w:rPr>
+      </w:pPr>
+      <w:r>
+        <w:rPr>
+          <w:rFonts w:ascii="Consolas" w:hAnsi="Consolas" w:cs="Consolas"/>
+          <w:color w:val="000000"/>
+          <w:sz w:val="24"/>
+          <w:szCs w:val="24"/>
+        </w:rPr>
+        <w:tab/>
+        <w:t>}</w:t>
+      </w:r>
+    </w:p>
     <w:sectPr>
       <w:pgSz w:w="11906" w:h="16838"/>
       <w:pgMar w:top="1440" w:right="1440" w:bottom="1440" w:left="1440" w:header="708" w:footer="708" w:gutter="0"/>

</xml_diff>